<commit_message>
Add sheep infor to websit
</commit_message>
<xml_diff>
--- a/pdfs/website_goats/Description.docx
+++ b/pdfs/website_goats/Description.docx
@@ -117,14 +117,14 @@
           <w:sz w:val="24"/>
           <w:szCs w:val="24"/>
         </w:rPr>
-        <w:t>Goat Nutrition</w:t>
-      </w:r>
-      <w:r>
-        <w:rPr>
-          <w:sz w:val="24"/>
-          <w:szCs w:val="24"/>
-        </w:rPr>
-        <w:t xml:space="preserve"> – Feeding Disorder: This factsheet provides images of what feeding disorder looks like in goats. </w:t>
+        <w:t>Goat Nutrition – Feeding Disorder:</w:t>
+      </w:r>
+      <w:r>
+        <w:rPr>
+          <w:sz w:val="24"/>
+          <w:szCs w:val="24"/>
+        </w:rPr>
+        <w:t xml:space="preserve"> This factsheet provides images of what feeding disorder looks like in goats. </w:t>
       </w:r>
     </w:p>
     <w:p>

</xml_diff>